<commit_message>
Threat model is now complete WIP authorization More changes on frontend related to acts and amendments
</commit_message>
<xml_diff>
--- a/threatModel.docx
+++ b/threatModel.docx
@@ -198,10 +198,7 @@
               <w:t xml:space="preserve">Nemanja Ilić, </w:t>
             </w:r>
             <w:r>
-              <w:t xml:space="preserve">Prof. Goran Sladić, </w:t>
-            </w:r>
-            <w:r>
-              <w:t>Nikola Luburić</w:t>
+              <w:t>Prof. Goran Sladić, Nikola Luburić</w:t>
             </w:r>
           </w:p>
         </w:tc>
@@ -328,10 +325,7 @@
               <w:t>Korisnik koji nije ulogovan</w:t>
             </w:r>
             <w:r>
-              <w:t xml:space="preserve">. </w:t>
-            </w:r>
-            <w:r>
-              <w:t>Pretraga i pregled akata</w:t>
+              <w:t>. Pretraga i pregled akata</w:t>
             </w:r>
           </w:p>
         </w:tc>
@@ -383,10 +377,7 @@
               <w:t>Korisnik koji se pokušao ulogovati sa pogrešnim podacima</w:t>
             </w:r>
             <w:r>
-              <w:t xml:space="preserve">. </w:t>
-            </w:r>
-            <w:r>
-              <w:t>Pretraga i pregled akata</w:t>
+              <w:t>. Pretraga i pregled akata</w:t>
             </w:r>
           </w:p>
         </w:tc>
@@ -2725,8 +2716,8 @@
         </w:rPr>
         <w:drawing>
           <wp:inline distT="0" distB="0" distL="0" distR="0">
-            <wp:extent cx="6660515" cy="3302483"/>
-            <wp:effectExtent l="0" t="0" r="6985" b="0"/>
+            <wp:extent cx="6629400" cy="3841594"/>
+            <wp:effectExtent l="0" t="0" r="0" b="6985"/>
             <wp:docPr id="1" name="Picture 1"/>
             <wp:cNvGraphicFramePr>
               <a:graphicFrameLocks xmlns:a="http://schemas.openxmlformats.org/drawingml/2006/main" noChangeAspect="1"/>
@@ -2753,7 +2744,7 @@
                   <pic:spPr>
                     <a:xfrm>
                       <a:off x="0" y="0"/>
-                      <a:ext cx="6660515" cy="3302483"/>
+                      <a:ext cx="6633019" cy="3843691"/>
                     </a:xfrm>
                     <a:prstGeom prst="rect">
                       <a:avLst/>
@@ -2841,10 +2832,7 @@
         </w:numPr>
       </w:pPr>
       <w:r>
-        <w:t>Repudiation – Poricanje da je nešto izvršeno na bazi</w:t>
-      </w:r>
-      <w:r>
-        <w:t xml:space="preserve"> – ne znamo da li je rešena jer to ne zavisi od nas</w:t>
+        <w:t>Repudiation – Poricanje da je nešto izvršeno na bazi – ne znamo da li je rešena jer to ne zavisi od nas</w:t>
       </w:r>
     </w:p>
     <w:p>
@@ -2904,13 +2892,7 @@
         <w:t>Tampering – Komunikacija prenosi XML. Postoji mogućnost XML</w:t>
       </w:r>
       <w:r>
-        <w:t>(</w:t>
-      </w:r>
-      <w:r>
-        <w:t>DTD/XSLT</w:t>
-      </w:r>
-      <w:r>
-        <w:t>)</w:t>
+        <w:t>(DTD/XSLT)</w:t>
       </w:r>
       <w:r>
         <w:t xml:space="preserve"> napada</w:t>
@@ -2955,6 +2937,7 @@
         </w:numPr>
       </w:pPr>
       <w:r>
+        <w:lastRenderedPageBreak/>
         <w:t>Tampering – Replay napadi – zahtevi bez timestamp-a i rednog broja se mogu ponoviti – rešeno slanjem zahteva sa timestamp-om i rednim brojem, što se proverava na serveru</w:t>
       </w:r>
     </w:p>
@@ -2967,7 +2950,6 @@
         </w:numPr>
       </w:pPr>
       <w:r>
-        <w:lastRenderedPageBreak/>
         <w:t>Elevation of priviledge – Napadač može u Arhiv poslati podatke koji bi skrenuli tok izvršavanja programa tako da njemu odgovara – rešeno enkodiranjem podataka koji se primaju</w:t>
       </w:r>
     </w:p>
@@ -3296,7 +3278,6 @@
         </w:numPr>
       </w:pPr>
       <w:r>
-        <w:lastRenderedPageBreak/>
         <w:t>Response(SGNS-&gt;Browser):</w:t>
       </w:r>
     </w:p>
@@ -3314,76 +3295,145 @@
       <w:r>
         <w:t xml:space="preserve"> </w:t>
       </w:r>
+      <w:r>
+        <w:t>krađa JSON podataka – nije rešeno, ali JSON-om se ne prenose kritični podaci</w:t>
+      </w:r>
+    </w:p>
+    <w:p>
+      <w:pPr>
+        <w:pStyle w:val="ListParagraph"/>
+      </w:pPr>
+    </w:p>
+    <w:p>
+      <w:pPr>
+        <w:pStyle w:val="ListParagraph"/>
+        <w:numPr>
+          <w:ilvl w:val="0"/>
+          <w:numId w:val="3"/>
+        </w:numPr>
+      </w:pPr>
+      <w:r>
+        <w:t>SQL quer</w:t>
+      </w:r>
+      <w:r>
+        <w:t>y</w:t>
+      </w:r>
+      <w:r>
+        <w:t>(SGNS-&gt;Baza):</w:t>
+      </w:r>
+    </w:p>
+    <w:p>
+      <w:pPr>
+        <w:pStyle w:val="ListParagraph"/>
+        <w:numPr>
+          <w:ilvl w:val="1"/>
+          <w:numId w:val="3"/>
+        </w:numPr>
+      </w:pPr>
+      <w:r>
+        <w:t>DoS – Mogućnost DoS napada, ili sa strane SGNS, da ona sama ne funkcioniše kako treba i time sebe DoS-uje – delimično rešeno error handlingom u SGNS</w:t>
+      </w:r>
+    </w:p>
+    <w:p>
+      <w:pPr>
+        <w:pStyle w:val="ListParagraph"/>
+        <w:numPr>
+          <w:ilvl w:val="1"/>
+          <w:numId w:val="3"/>
+        </w:numPr>
+      </w:pPr>
+      <w:r>
+        <w:t>Information Disclosure – Baza sadrži kredencijale korisnika SGNS, što omogućuje napadaču</w:t>
+      </w:r>
+      <w:r>
+        <w:t xml:space="preserve"> sa lokalne mreže</w:t>
+      </w:r>
+      <w:r>
+        <w:t xml:space="preserve"> da dobije kritične podatke o korisnicima – delimično rešeno salt+hash lozinkama, ali ne možemo garantovati da korisnik nije koristio isti email i lozinku na drugom mestu</w:t>
+      </w:r>
+    </w:p>
+    <w:p>
+      <w:pPr>
+        <w:pStyle w:val="ListParagraph"/>
+        <w:numPr>
+          <w:ilvl w:val="1"/>
+          <w:numId w:val="3"/>
+        </w:numPr>
+      </w:pPr>
+      <w:r>
+        <w:t>Tampering – SQL injection – rešeno enkodiranjem svih query-ja poslatih bazi</w:t>
+      </w:r>
+    </w:p>
+    <w:p>
+      <w:pPr>
+        <w:pStyle w:val="ListParagraph"/>
+        <w:numPr>
+          <w:ilvl w:val="0"/>
+          <w:numId w:val="3"/>
+        </w:numPr>
+      </w:pPr>
+      <w:r>
+        <w:t>CG request(CertGen-&gt;Baza):</w:t>
+      </w:r>
+    </w:p>
+    <w:p>
+      <w:pPr>
+        <w:pStyle w:val="ListParagraph"/>
+        <w:numPr>
+          <w:ilvl w:val="1"/>
+          <w:numId w:val="3"/>
+        </w:numPr>
+      </w:pPr>
+      <w:r>
+        <w:t>DoS – neki od DoS napada, sa lokalne mre</w:t>
+      </w:r>
+      <w:r>
+        <w:rPr>
+          <w:lang w:val="sr-Latn-RS"/>
+        </w:rPr>
+        <w:t>že, ili da CertGen ne funkcioniše kako treba, pa sam sebe DoS-uje – delimično rešeno error handlingom</w:t>
+      </w:r>
+    </w:p>
+    <w:p>
+      <w:pPr>
+        <w:pStyle w:val="ListParagraph"/>
+        <w:numPr>
+          <w:ilvl w:val="1"/>
+          <w:numId w:val="3"/>
+        </w:numPr>
+      </w:pPr>
+      <w:r>
+        <w:t>Information disclosure – Korisnički kredencijali se čuvaju u bazi, pa ih je moguće ukrasti ako neko ima neovlašćen pristup bazi – rešeno salt+hash kredencijalima</w:t>
+      </w:r>
+    </w:p>
+    <w:p>
+      <w:pPr>
+        <w:pStyle w:val="ListParagraph"/>
+        <w:numPr>
+          <w:ilvl w:val="0"/>
+          <w:numId w:val="3"/>
+        </w:numPr>
+      </w:pPr>
+      <w:r>
+        <w:t>CG response(Baza-&gt;CertGen):</w:t>
+      </w:r>
+    </w:p>
+    <w:p>
+      <w:pPr>
+        <w:pStyle w:val="ListParagraph"/>
+        <w:numPr>
+          <w:ilvl w:val="1"/>
+          <w:numId w:val="3"/>
+        </w:numPr>
+      </w:pPr>
+      <w:r>
+        <w:t>Spoofing – Impersonacija baze podataka od strane napadača na lokalnoj mreži</w:t>
+      </w:r>
+      <w:r>
+        <w:t xml:space="preserve"> što može uzrokuje da CertGen dobije pogrešne podatke – rešeno autentikacijom</w:t>
+      </w:r>
       <w:bookmarkStart w:id="0" w:name="_GoBack"/>
       <w:bookmarkEnd w:id="0"/>
-      <w:r>
-        <w:t>krađa JSON podataka – nije rešeno, ali JSON-om se ne prenose kritični podaci</w:t>
-      </w:r>
-    </w:p>
-    <w:p>
-      <w:pPr>
-        <w:pStyle w:val="ListParagraph"/>
-      </w:pPr>
-    </w:p>
-    <w:p>
-      <w:pPr>
-        <w:pStyle w:val="ListParagraph"/>
-        <w:numPr>
-          <w:ilvl w:val="0"/>
-          <w:numId w:val="3"/>
-        </w:numPr>
-      </w:pPr>
-      <w:r>
-        <w:t>SQL quer</w:t>
-      </w:r>
-      <w:r>
-        <w:t>y</w:t>
-      </w:r>
-      <w:r>
-        <w:t>(SGNS-&gt;Baza):</w:t>
-      </w:r>
-    </w:p>
-    <w:p>
-      <w:pPr>
-        <w:pStyle w:val="ListParagraph"/>
-        <w:numPr>
-          <w:ilvl w:val="1"/>
-          <w:numId w:val="3"/>
-        </w:numPr>
-      </w:pPr>
-      <w:r>
-        <w:t>DoS – Mogućnost DoS napada, ili sa strane SGNS, da ona sama ne funkcioniše kako treba i time sebe DoS-uje – delimično rešeno error handlingom u SGNS</w:t>
-      </w:r>
-    </w:p>
-    <w:p>
-      <w:pPr>
-        <w:pStyle w:val="ListParagraph"/>
-        <w:numPr>
-          <w:ilvl w:val="1"/>
-          <w:numId w:val="3"/>
-        </w:numPr>
-      </w:pPr>
-      <w:r>
-        <w:t>Information Disclosure – Baza sadrži kredencijale korisnika SGNS, što omogućuje napadaču</w:t>
-      </w:r>
-      <w:r>
-        <w:t xml:space="preserve"> sa lokalne mreže</w:t>
-      </w:r>
-      <w:r>
-        <w:t xml:space="preserve"> da dobije kritične podatke o korisnicima – delimično rešeno salt+hash lozinkama, ali ne možemo garantovati da korisnik nije koristio isti email i lozinku na drugom mestu</w:t>
-      </w:r>
-    </w:p>
-    <w:p>
-      <w:pPr>
-        <w:pStyle w:val="ListParagraph"/>
-        <w:numPr>
-          <w:ilvl w:val="1"/>
-          <w:numId w:val="3"/>
-        </w:numPr>
-      </w:pPr>
-      <w:r>
-        <w:t>Tampering – SQL injection – rešeno enkodiranjem svih query-ja poslatih bazi</w:t>
-      </w:r>
     </w:p>
     <w:sectPr>
       <w:pgSz w:w="12240" w:h="15840"/>

</xml_diff>